<commit_message>
Werkende queries toegevoegd aan word bestand
</commit_message>
<xml_diff>
--- a/SQL/Queries bij vragen.docx
+++ b/SQL/Queries bij vragen.docx
@@ -9,6 +9,8 @@
           <w:b/>
         </w:rPr>
       </w:pPr>
+      <w:bookmarkStart w:id="0" w:name="_GoBack"/>
+      <w:bookmarkEnd w:id="0"/>
       <w:r>
         <w:rPr>
           <w:b/>
@@ -20,71 +22,33 @@
       <w:pPr>
         <w:pStyle w:val="Geenafstand"/>
       </w:pPr>
-    </w:p>
-    <w:p>
-      <w:pPr>
-        <w:pStyle w:val="Geenafstand"/>
-      </w:pPr>
-      <w:r>
-        <w:t xml:space="preserve">SELECT </w:t>
-      </w:r>
-      <w:proofErr w:type="spellStart"/>
-      <w:r>
-        <w:t>primary_title</w:t>
-      </w:r>
-      <w:proofErr w:type="spellEnd"/>
-    </w:p>
-    <w:p>
-      <w:pPr>
-        <w:pStyle w:val="Geenafstand"/>
-      </w:pPr>
-      <w:r>
-        <w:t xml:space="preserve">FROM </w:t>
-      </w:r>
-      <w:proofErr w:type="spellStart"/>
-      <w:r>
-        <w:t>titles</w:t>
-      </w:r>
-      <w:bookmarkStart w:id="0" w:name="_GoBack"/>
-      <w:bookmarkEnd w:id="0"/>
-      <w:proofErr w:type="spellEnd"/>
-    </w:p>
-    <w:p>
-      <w:pPr>
-        <w:pStyle w:val="Geenafstand"/>
-      </w:pPr>
-      <w:r>
-        <w:t xml:space="preserve">WHERE </w:t>
-      </w:r>
-      <w:proofErr w:type="spellStart"/>
-      <w:r>
-        <w:t>title_type</w:t>
-      </w:r>
-      <w:proofErr w:type="spellEnd"/>
-      <w:r>
-        <w:t xml:space="preserve"> = 'movie' AND </w:t>
-      </w:r>
-      <w:proofErr w:type="spellStart"/>
-      <w:r>
-        <w:t>tconst</w:t>
-      </w:r>
-      <w:proofErr w:type="spellEnd"/>
-      <w:r>
-        <w:t xml:space="preserve"> IN (</w:t>
-      </w:r>
-    </w:p>
-    <w:p>
-      <w:pPr>
-        <w:pStyle w:val="Geenafstand"/>
-      </w:pPr>
-      <w:r>
-        <w:t xml:space="preserve">    SELECT </w:t>
-      </w:r>
-      <w:proofErr w:type="spellStart"/>
-      <w:r>
-        <w:t>tconst</w:t>
-      </w:r>
-      <w:proofErr w:type="spellEnd"/>
+      <w:r>
+        <w:t>SELECT primary_title</w:t>
+      </w:r>
+    </w:p>
+    <w:p>
+      <w:pPr>
+        <w:pStyle w:val="Geenafstand"/>
+      </w:pPr>
+      <w:r>
+        <w:t>FROM titles</w:t>
+      </w:r>
+    </w:p>
+    <w:p>
+      <w:pPr>
+        <w:pStyle w:val="Geenafstand"/>
+      </w:pPr>
+      <w:r>
+        <w:t>WHERE title_type = 'movie' AND tconst IN (</w:t>
+      </w:r>
+    </w:p>
+    <w:p>
+      <w:pPr>
+        <w:pStyle w:val="Geenafstand"/>
+      </w:pPr>
+      <w:r>
+        <w:t xml:space="preserve">    SELECT tconst</w:t>
+      </w:r>
     </w:p>
     <w:p>
       <w:pPr>
@@ -99,31 +63,15 @@
         <w:pStyle w:val="Geenafstand"/>
       </w:pPr>
       <w:r>
-        <w:t xml:space="preserve">    WHERE </w:t>
-      </w:r>
-      <w:proofErr w:type="spellStart"/>
-      <w:r>
-        <w:t>average_rating</w:t>
-      </w:r>
-      <w:proofErr w:type="spellEnd"/>
-      <w:r>
-        <w:t xml:space="preserve"> &gt;= 8.5) </w:t>
-      </w:r>
-    </w:p>
-    <w:p>
-      <w:pPr>
-        <w:pStyle w:val="Geenafstand"/>
-      </w:pPr>
-      <w:r>
-        <w:t xml:space="preserve">ORDER BY </w:t>
-      </w:r>
-      <w:proofErr w:type="spellStart"/>
-      <w:r>
-        <w:t>runtime_mins</w:t>
-      </w:r>
-      <w:proofErr w:type="spellEnd"/>
-      <w:r>
-        <w:t xml:space="preserve"> ASC</w:t>
+        <w:t xml:space="preserve">    WHERE average_rating &gt;= 8.5) </w:t>
+      </w:r>
+    </w:p>
+    <w:p>
+      <w:pPr>
+        <w:pStyle w:val="Geenafstand"/>
+      </w:pPr>
+      <w:r>
+        <w:t>ORDER BY runtime_mins ASC</w:t>
       </w:r>
     </w:p>
     <w:p>
@@ -150,13 +98,188 @@
         <w:rPr>
           <w:b/>
         </w:rPr>
-        <w:t>Welke films van Johnny Depp hebben een 8,5 of hoger? Zelf bedachte vraag</w:t>
-      </w:r>
-    </w:p>
-    <w:p>
-      <w:pPr>
-        <w:pStyle w:val="Geenafstand"/>
-      </w:pPr>
+        <w:t>Welke films van Johnny Depp hebben een 7.5 of hoger?</w:t>
+      </w:r>
+    </w:p>
+    <w:p>
+      <w:pPr>
+        <w:pStyle w:val="Geenafstand"/>
+      </w:pPr>
+      <w:r>
+        <w:t>SELECT primary_title</w:t>
+      </w:r>
+    </w:p>
+    <w:p>
+      <w:pPr>
+        <w:pStyle w:val="Geenafstand"/>
+      </w:pPr>
+      <w:r>
+        <w:t>FROM titles</w:t>
+      </w:r>
+    </w:p>
+    <w:p>
+      <w:pPr>
+        <w:pStyle w:val="Geenafstand"/>
+      </w:pPr>
+      <w:r>
+        <w:t>WHERE title_type = 'movie' AND tconst IN (</w:t>
+      </w:r>
+    </w:p>
+    <w:p>
+      <w:pPr>
+        <w:pStyle w:val="Geenafstand"/>
+      </w:pPr>
+      <w:r>
+        <w:tab/>
+        <w:t xml:space="preserve">SELECT tconst </w:t>
+      </w:r>
+    </w:p>
+    <w:p>
+      <w:pPr>
+        <w:pStyle w:val="Geenafstand"/>
+      </w:pPr>
+      <w:r>
+        <w:tab/>
+        <w:t>FROM principals</w:t>
+      </w:r>
+    </w:p>
+    <w:p>
+      <w:pPr>
+        <w:pStyle w:val="Geenafstand"/>
+      </w:pPr>
+      <w:r>
+        <w:tab/>
+        <w:t>WHERE principal_cast LIKE '%nm0000136%'</w:t>
+      </w:r>
+    </w:p>
+    <w:p>
+      <w:pPr>
+        <w:pStyle w:val="Geenafstand"/>
+      </w:pPr>
+      <w:r>
+        <w:t>)</w:t>
+      </w:r>
+    </w:p>
+    <w:p>
+      <w:pPr>
+        <w:pStyle w:val="Geenafstand"/>
+      </w:pPr>
+      <w:r>
+        <w:t>AND tconst IN (</w:t>
+      </w:r>
+    </w:p>
+    <w:p>
+      <w:pPr>
+        <w:pStyle w:val="Geenafstand"/>
+      </w:pPr>
+      <w:r>
+        <w:t xml:space="preserve">    SELECT tconst</w:t>
+      </w:r>
+    </w:p>
+    <w:p>
+      <w:pPr>
+        <w:pStyle w:val="Geenafstand"/>
+      </w:pPr>
+      <w:r>
+        <w:t xml:space="preserve">    FROM ratings</w:t>
+      </w:r>
+    </w:p>
+    <w:p>
+      <w:pPr>
+        <w:pStyle w:val="Geenafstand"/>
+      </w:pPr>
+      <w:r>
+        <w:t xml:space="preserve">    WHERE average_rating &gt;= 7.5</w:t>
+      </w:r>
+    </w:p>
+    <w:p>
+      <w:pPr>
+        <w:pStyle w:val="Geenafstand"/>
+      </w:pPr>
+      <w:r>
+        <w:t>);</w:t>
+      </w:r>
+    </w:p>
+    <w:p>
+      <w:pPr>
+        <w:pStyle w:val="Geenafstand"/>
+        <w:rPr>
+          <w:b/>
+        </w:rPr>
+      </w:pPr>
+    </w:p>
+    <w:p>
+      <w:pPr>
+        <w:pStyle w:val="Geenafstand"/>
+        <w:rPr>
+          <w:b/>
+        </w:rPr>
+      </w:pPr>
+      <w:r>
+        <w:rPr>
+          <w:b/>
+        </w:rPr>
+        <w:t>In hoeveel Fast And The Furious films speelde Paul Walker?</w:t>
+      </w:r>
+    </w:p>
+    <w:p>
+      <w:pPr>
+        <w:pStyle w:val="Geenafstand"/>
+      </w:pPr>
+      <w:r>
+        <w:t>SELECT COUNT(tconst)</w:t>
+      </w:r>
+    </w:p>
+    <w:p>
+      <w:pPr>
+        <w:pStyle w:val="Geenafstand"/>
+      </w:pPr>
+      <w:r>
+        <w:t>FROM titles</w:t>
+      </w:r>
+    </w:p>
+    <w:p>
+      <w:pPr>
+        <w:pStyle w:val="Geenafstand"/>
+      </w:pPr>
+      <w:r>
+        <w:t>WHERE title_type = 'movie' AND (primary_title LIKE '%Fast%' OR primary_title LIKE '%Furious%') AND tconst IN (</w:t>
+      </w:r>
+    </w:p>
+    <w:p>
+      <w:pPr>
+        <w:pStyle w:val="Geenafstand"/>
+      </w:pPr>
+      <w:r>
+        <w:tab/>
+        <w:t>SELECT tconst</w:t>
+      </w:r>
+    </w:p>
+    <w:p>
+      <w:pPr>
+        <w:pStyle w:val="Geenafstand"/>
+      </w:pPr>
+      <w:r>
+        <w:tab/>
+        <w:t>FROM principals</w:t>
+      </w:r>
+    </w:p>
+    <w:p>
+      <w:pPr>
+        <w:pStyle w:val="Geenafstand"/>
+      </w:pPr>
+      <w:r>
+        <w:tab/>
+        <w:t>WHERE principal_cast LIKE '%nm0908094%'</w:t>
+      </w:r>
+    </w:p>
+    <w:p>
+      <w:pPr>
+        <w:pStyle w:val="Geenafstand"/>
+      </w:pPr>
+      <w:r>
+        <w:t>);</w:t>
+      </w:r>
     </w:p>
     <w:sectPr>
       <w:pgSz w:w="11906" w:h="16838"/>

</xml_diff>